<commit_message>
Renomeação do documento de visão
</commit_message>
<xml_diff>
--- a/SISTEMA/00-REQUISITO/DOCUMENTO DE VISAO/VERTRON_GPS.docx
+++ b/SISTEMA/00-REQUISITO/DOCUMENTO DE VISAO/VERTRON_GPS.docx
@@ -1,6 +1,6 @@
 
 <file path=word/document.xml><?xml version="1.0" encoding="utf-8"?>
-<w:document xmlns:wpc="http://schemas.microsoft.com/office/word/2010/wordprocessingCanvas" xmlns:cx="http://schemas.microsoft.com/office/drawing/2014/chartex" xmlns:cx1="http://schemas.microsoft.com/office/drawing/2015/9/8/chartex" xmlns:cx2="http://schemas.microsoft.com/office/drawing/2015/10/21/chartex" xmlns:cx3="http://schemas.microsoft.com/office/drawing/2016/5/9/chartex" xmlns:cx4="http://schemas.microsoft.com/office/drawing/2016/5/10/chartex" xmlns:cx5="http://schemas.microsoft.com/office/drawing/2016/5/11/chartex" xmlns:cx6="http://schemas.microsoft.com/office/drawing/2016/5/12/chartex" xmlns:cx7="http://schemas.microsoft.com/office/drawing/2016/5/13/chartex" xmlns:cx8="http://schemas.microsoft.com/office/drawing/2016/5/14/chartex" xmlns:mc="http://schemas.openxmlformats.org/markup-compatibility/2006" xmlns:o="urn:schemas-microsoft-com:office:office" xmlns:r="http://schemas.openxmlformats.org/officeDocument/2006/relationships" xmlns:m="http://schemas.openxmlformats.org/officeDocument/2006/math" xmlns:v="urn:schemas-microsoft-com:vml" xmlns:wp14="http://schemas.microsoft.com/office/word/2010/wordprocessingDrawing" xmlns:wp="http://schemas.openxmlformats.org/drawingml/2006/wordprocessingDrawing" xmlns:w10="urn:schemas-microsoft-com:office:word" xmlns:w="http://schemas.openxmlformats.org/wordprocessingml/2006/main" xmlns:w14="http://schemas.microsoft.com/office/word/2010/wordml" xmlns:w15="http://schemas.microsoft.com/office/word/2012/wordml" xmlns:w16se="http://schemas.microsoft.com/office/word/2015/wordml/symex" xmlns:wpg="http://schemas.microsoft.com/office/word/2010/wordprocessingGroup" xmlns:wpi="http://schemas.microsoft.com/office/word/2010/wordprocessingInk" xmlns:wne="http://schemas.microsoft.com/office/word/2006/wordml" xmlns:wps="http://schemas.microsoft.com/office/word/2010/wordprocessingShape" mc:Ignorable="w14 w15 w16se wp14">
+<w:document xmlns:wpc="http://schemas.microsoft.com/office/word/2010/wordprocessingCanvas" xmlns:cx="http://schemas.microsoft.com/office/drawing/2014/chartex" xmlns:cx1="http://schemas.microsoft.com/office/drawing/2015/9/8/chartex" xmlns:cx2="http://schemas.microsoft.com/office/drawing/2015/10/21/chartex" xmlns:cx3="http://schemas.microsoft.com/office/drawing/2016/5/9/chartex" xmlns:cx4="http://schemas.microsoft.com/office/drawing/2016/5/10/chartex" xmlns:cx5="http://schemas.microsoft.com/office/drawing/2016/5/11/chartex" xmlns:cx6="http://schemas.microsoft.com/office/drawing/2016/5/12/chartex" xmlns:cx7="http://schemas.microsoft.com/office/drawing/2016/5/13/chartex" xmlns:cx8="http://schemas.microsoft.com/office/drawing/2016/5/14/chartex" xmlns:mc="http://schemas.openxmlformats.org/markup-compatibility/2006" xmlns:aink="http://schemas.microsoft.com/office/drawing/2016/ink" xmlns:am3d="http://schemas.microsoft.com/office/drawing/2017/model3d" xmlns:o="urn:schemas-microsoft-com:office:office" xmlns:r="http://schemas.openxmlformats.org/officeDocument/2006/relationships" xmlns:m="http://schemas.openxmlformats.org/officeDocument/2006/math" xmlns:v="urn:schemas-microsoft-com:vml" xmlns:wp14="http://schemas.microsoft.com/office/word/2010/wordprocessingDrawing" xmlns:wp="http://schemas.openxmlformats.org/drawingml/2006/wordprocessingDrawing" xmlns:w10="urn:schemas-microsoft-com:office:word" xmlns:w="http://schemas.openxmlformats.org/wordprocessingml/2006/main" xmlns:w14="http://schemas.microsoft.com/office/word/2010/wordml" xmlns:w15="http://schemas.microsoft.com/office/word/2012/wordml" xmlns:w16se="http://schemas.microsoft.com/office/word/2015/wordml/symex" xmlns:wpg="http://schemas.microsoft.com/office/word/2010/wordprocessingGroup" xmlns:wpi="http://schemas.microsoft.com/office/word/2010/wordprocessingInk" xmlns:wne="http://schemas.microsoft.com/office/word/2006/wordml" xmlns:wps="http://schemas.microsoft.com/office/word/2010/wordprocessingShape" mc:Ignorable="w14 w15 w16se wp14">
   <w:body>
     <w:p>
       <w:pPr>
@@ -13,6 +13,7 @@
           <w:szCs w:val="20"/>
         </w:rPr>
       </w:pPr>
+      <w:proofErr w:type="spellStart"/>
       <w:r>
         <w:rPr>
           <w:b/>
@@ -20,7 +21,26 @@
           <w:sz w:val="40"/>
           <w:szCs w:val="40"/>
         </w:rPr>
-        <w:t>Comércio Nordeste</w:t>
+        <w:t>Vertron</w:t>
+      </w:r>
+      <w:proofErr w:type="spellEnd"/>
+      <w:r>
+        <w:rPr>
+          <w:b/>
+          <w:i/>
+          <w:sz w:val="40"/>
+          <w:szCs w:val="40"/>
+        </w:rPr>
+        <w:t xml:space="preserve"> </w:t>
+      </w:r>
+      <w:r>
+        <w:rPr>
+          <w:b/>
+          <w:i/>
+          <w:sz w:val="40"/>
+          <w:szCs w:val="40"/>
+        </w:rPr>
+        <w:t>GPS</w:t>
       </w:r>
     </w:p>
     <w:p>
@@ -40,7 +60,15 @@
           <w:sz w:val="40"/>
           <w:szCs w:val="40"/>
         </w:rPr>
-        <w:t xml:space="preserve">Descrição do Projeto e das funcionalidades </w:t>
+        <w:t>Descrição do Projeto e das F</w:t>
+      </w:r>
+      <w:r>
+        <w:rPr>
+          <w:b/>
+          <w:sz w:val="40"/>
+          <w:szCs w:val="40"/>
+        </w:rPr>
+        <w:t xml:space="preserve">uncionalidades </w:t>
       </w:r>
     </w:p>
     <w:p>
@@ -78,6 +106,8 @@
           <w:szCs w:val="40"/>
         </w:rPr>
       </w:pPr>
+      <w:bookmarkStart w:id="0" w:name="_GoBack"/>
+      <w:bookmarkEnd w:id="0"/>
     </w:p>
     <w:p>
       <w:pPr>
@@ -346,23 +376,7 @@
                 <w:sz w:val="20"/>
                 <w:szCs w:val="20"/>
               </w:rPr>
-              <w:t>Tendo em vista as plataformas atuais disponíveis (OLX, Mercado Livre e demais outras) q</w:t>
-            </w:r>
-            <w:r>
-              <w:rPr>
-                <w:i/>
-                <w:sz w:val="20"/>
-                <w:szCs w:val="20"/>
-              </w:rPr>
-              <w:t>ue possibilitam</w:t>
-            </w:r>
-            <w:r>
-              <w:rPr>
-                <w:i/>
-                <w:sz w:val="20"/>
-                <w:szCs w:val="20"/>
-              </w:rPr>
-              <w:t xml:space="preserve"> anúncios de produtos das mais variadas categorias em um local centralizado, facilitando a busca de quem procura algo que provavelmente não encontrou em sua região (pelo menos a um preço interessante)</w:t>
+              <w:t>Tendo em vista as plataformas atuais disponíveis (OLX, Mercado Livre e demais outras) que possibilitam anúncios de produtos das mais variadas categorias em um local centralizado, facilitando a busca de quem procura algo que provavelmente não encontrou em sua região (pelo menos a um preço interessante)</w:t>
             </w:r>
             <w:r>
               <w:rPr>
@@ -1000,8 +1014,6 @@
               </w:rPr>
               <w:t xml:space="preserve"> </w:t>
             </w:r>
-            <w:bookmarkStart w:id="0" w:name="_GoBack"/>
-            <w:bookmarkEnd w:id="0"/>
             <w:r>
               <w:rPr>
                 <w:sz w:val="20"/>
@@ -1181,28 +1193,7 @@
                 <w:sz w:val="20"/>
                 <w:szCs w:val="20"/>
               </w:rPr>
-              <w:t>. Podendo alterar o status do anúncio de ativo ou encerrado,</w:t>
-            </w:r>
-            <w:r>
-              <w:rPr>
-                <w:sz w:val="20"/>
-                <w:szCs w:val="20"/>
-              </w:rPr>
-              <w:t xml:space="preserve"> analisar a quantidade de visualizações que seu anúncio teve e de onde eram os interessados</w:t>
-            </w:r>
-            <w:r>
-              <w:rPr>
-                <w:sz w:val="20"/>
-                <w:szCs w:val="20"/>
-              </w:rPr>
-              <w:t xml:space="preserve"> e, por fim, remover os anúncios</w:t>
-            </w:r>
-            <w:r>
-              <w:rPr>
-                <w:sz w:val="20"/>
-                <w:szCs w:val="20"/>
-              </w:rPr>
-              <w:t>.</w:t>
+              <w:t>. Podendo alterar o status do anúncio de ativo ou encerrado, analisar a quantidade de visualizações que seu anúncio teve e de onde eram os interessados e, por fim, remover os anúncios.</w:t>
             </w:r>
           </w:p>
         </w:tc>
@@ -1690,7 +1681,7 @@
 </file>
 
 <file path=word/numbering.xml><?xml version="1.0" encoding="utf-8"?>
-<w:numbering xmlns:wpc="http://schemas.microsoft.com/office/word/2010/wordprocessingCanvas" xmlns:cx="http://schemas.microsoft.com/office/drawing/2014/chartex" xmlns:cx1="http://schemas.microsoft.com/office/drawing/2015/9/8/chartex" xmlns:cx2="http://schemas.microsoft.com/office/drawing/2015/10/21/chartex" xmlns:cx3="http://schemas.microsoft.com/office/drawing/2016/5/9/chartex" xmlns:cx4="http://schemas.microsoft.com/office/drawing/2016/5/10/chartex" xmlns:cx5="http://schemas.microsoft.com/office/drawing/2016/5/11/chartex" xmlns:cx6="http://schemas.microsoft.com/office/drawing/2016/5/12/chartex" xmlns:cx7="http://schemas.microsoft.com/office/drawing/2016/5/13/chartex" xmlns:cx8="http://schemas.microsoft.com/office/drawing/2016/5/14/chartex" xmlns:mc="http://schemas.openxmlformats.org/markup-compatibility/2006" xmlns:o="urn:schemas-microsoft-com:office:office" xmlns:r="http://schemas.openxmlformats.org/officeDocument/2006/relationships" xmlns:m="http://schemas.openxmlformats.org/officeDocument/2006/math" xmlns:v="urn:schemas-microsoft-com:vml" xmlns:wp14="http://schemas.microsoft.com/office/word/2010/wordprocessingDrawing" xmlns:wp="http://schemas.openxmlformats.org/drawingml/2006/wordprocessingDrawing" xmlns:w10="urn:schemas-microsoft-com:office:word" xmlns:w="http://schemas.openxmlformats.org/wordprocessingml/2006/main" xmlns:w14="http://schemas.microsoft.com/office/word/2010/wordml" xmlns:w15="http://schemas.microsoft.com/office/word/2012/wordml" xmlns:w16se="http://schemas.microsoft.com/office/word/2015/wordml/symex" xmlns:wpg="http://schemas.microsoft.com/office/word/2010/wordprocessingGroup" xmlns:wpi="http://schemas.microsoft.com/office/word/2010/wordprocessingInk" xmlns:wne="http://schemas.microsoft.com/office/word/2006/wordml" xmlns:wps="http://schemas.microsoft.com/office/word/2010/wordprocessingShape" mc:Ignorable="w14 w15 w16se wp14">
+<w:numbering xmlns:wpc="http://schemas.microsoft.com/office/word/2010/wordprocessingCanvas" xmlns:cx="http://schemas.microsoft.com/office/drawing/2014/chartex" xmlns:cx1="http://schemas.microsoft.com/office/drawing/2015/9/8/chartex" xmlns:cx2="http://schemas.microsoft.com/office/drawing/2015/10/21/chartex" xmlns:cx3="http://schemas.microsoft.com/office/drawing/2016/5/9/chartex" xmlns:cx4="http://schemas.microsoft.com/office/drawing/2016/5/10/chartex" xmlns:cx5="http://schemas.microsoft.com/office/drawing/2016/5/11/chartex" xmlns:cx6="http://schemas.microsoft.com/office/drawing/2016/5/12/chartex" xmlns:cx7="http://schemas.microsoft.com/office/drawing/2016/5/13/chartex" xmlns:cx8="http://schemas.microsoft.com/office/drawing/2016/5/14/chartex" xmlns:mc="http://schemas.openxmlformats.org/markup-compatibility/2006" xmlns:aink="http://schemas.microsoft.com/office/drawing/2016/ink" xmlns:am3d="http://schemas.microsoft.com/office/drawing/2017/model3d" xmlns:o="urn:schemas-microsoft-com:office:office" xmlns:r="http://schemas.openxmlformats.org/officeDocument/2006/relationships" xmlns:m="http://schemas.openxmlformats.org/officeDocument/2006/math" xmlns:v="urn:schemas-microsoft-com:vml" xmlns:wp14="http://schemas.microsoft.com/office/word/2010/wordprocessingDrawing" xmlns:wp="http://schemas.openxmlformats.org/drawingml/2006/wordprocessingDrawing" xmlns:w10="urn:schemas-microsoft-com:office:word" xmlns:w="http://schemas.openxmlformats.org/wordprocessingml/2006/main" xmlns:w14="http://schemas.microsoft.com/office/word/2010/wordml" xmlns:w15="http://schemas.microsoft.com/office/word/2012/wordml" xmlns:w16se="http://schemas.microsoft.com/office/word/2015/wordml/symex" xmlns:wpg="http://schemas.microsoft.com/office/word/2010/wordprocessingGroup" xmlns:wpi="http://schemas.microsoft.com/office/word/2010/wordprocessingInk" xmlns:wne="http://schemas.microsoft.com/office/word/2006/wordml" xmlns:wps="http://schemas.microsoft.com/office/word/2010/wordprocessingShape" mc:Ignorable="w14 w15 w16se wp14">
   <w:abstractNum w:abstractNumId="0" w15:restartNumberingAfterBreak="0">
     <w:nsid w:val="24545F48"/>
     <w:multiLevelType w:val="multilevel"/>
@@ -1921,7 +1912,7 @@
       </w:pPr>
     </w:pPrDefault>
   </w:docDefaults>
-  <w:latentStyles w:defLockedState="0" w:defUIPriority="99" w:defSemiHidden="0" w:defUnhideWhenUsed="0" w:defQFormat="0" w:count="374">
+  <w:latentStyles w:defLockedState="0" w:defUIPriority="99" w:defSemiHidden="0" w:defUnhideWhenUsed="0" w:defQFormat="0" w:count="375">
     <w:lsdException w:name="Normal" w:uiPriority="0" w:qFormat="1"/>
     <w:lsdException w:name="heading 1" w:uiPriority="9" w:qFormat="1"/>
     <w:lsdException w:name="heading 2" w:semiHidden="1" w:uiPriority="9" w:unhideWhenUsed="1" w:qFormat="1"/>
@@ -2027,7 +2018,6 @@
     <w:lsdException w:name="HTML Sample" w:semiHidden="1" w:unhideWhenUsed="1"/>
     <w:lsdException w:name="HTML Typewriter" w:semiHidden="1" w:unhideWhenUsed="1"/>
     <w:lsdException w:name="HTML Variable" w:semiHidden="1" w:unhideWhenUsed="1"/>
-    <w:lsdException w:name="Normal Table" w:semiHidden="1" w:unhideWhenUsed="1"/>
     <w:lsdException w:name="annotation subject" w:semiHidden="1" w:unhideWhenUsed="1"/>
     <w:lsdException w:name="No List" w:semiHidden="1" w:unhideWhenUsed="1"/>
     <w:lsdException w:name="Outline List 1" w:semiHidden="1" w:unhideWhenUsed="1"/>
@@ -2074,10 +2064,8 @@
     <w:lsdException w:name="Table Subtle 2" w:semiHidden="1" w:unhideWhenUsed="1"/>
     <w:lsdException w:name="Table Web 1" w:semiHidden="1" w:unhideWhenUsed="1"/>
     <w:lsdException w:name="Table Web 2" w:semiHidden="1" w:unhideWhenUsed="1"/>
-    <w:lsdException w:name="Table Web 3" w:semiHidden="1" w:unhideWhenUsed="1"/>
     <w:lsdException w:name="Balloon Text" w:semiHidden="1" w:unhideWhenUsed="1"/>
     <w:lsdException w:name="Table Grid" w:uiPriority="39"/>
-    <w:lsdException w:name="Table Theme" w:semiHidden="1" w:unhideWhenUsed="1"/>
     <w:lsdException w:name="Placeholder Text" w:semiHidden="1"/>
     <w:lsdException w:name="No Spacing" w:uiPriority="1" w:qFormat="1"/>
     <w:lsdException w:name="Light Shading" w:uiPriority="60"/>
@@ -2296,6 +2284,7 @@
     <w:lsdException w:name="Mention" w:semiHidden="1" w:unhideWhenUsed="1"/>
     <w:lsdException w:name="Smart Hyperlink" w:semiHidden="1" w:unhideWhenUsed="1"/>
     <w:lsdException w:name="Hashtag" w:semiHidden="1" w:unhideWhenUsed="1"/>
+    <w:lsdException w:name="Unresolved Mention" w:semiHidden="1" w:unhideWhenUsed="1"/>
   </w:latentStyles>
   <w:style w:type="paragraph" w:default="1" w:styleId="Normal">
     <w:name w:val="Normal"/>

</xml_diff>